<commit_message>
them gia uoc luong
</commit_message>
<xml_diff>
--- a/docs/Quản lý dự án.docx
+++ b/docs/Quản lý dự án.docx
@@ -13605,6 +13605,12 @@
         </w:rPr>
         <w:t xml:space="preserve"> </w:t>
       </w:r>
+      <w:r>
+        <w:rPr>
+          <w:iCs/>
+        </w:rPr>
+        <w:t xml:space="preserve"> .</w:t>
+      </w:r>
     </w:p>
     <w:p>
       <w:pPr>
@@ -13724,6 +13730,12 @@
         <w:t>đồng</w:t>
       </w:r>
       <w:proofErr w:type="spellEnd"/>
+      <w:r>
+        <w:rPr>
+          <w:iCs/>
+        </w:rPr>
+        <w:t xml:space="preserve"> .</w:t>
+      </w:r>
     </w:p>
     <w:p>
       <w:pPr>
@@ -13843,6 +13855,12 @@
         <w:t>đồng</w:t>
       </w:r>
       <w:proofErr w:type="spellEnd"/>
+      <w:r>
+        <w:rPr>
+          <w:iCs/>
+        </w:rPr>
+        <w:t xml:space="preserve"> . </w:t>
+      </w:r>
     </w:p>
     <w:p>
       <w:pPr>

</xml_diff>

<commit_message>
quy dinh trao doi voi khach hang
</commit_message>
<xml_diff>
--- a/docs/Quản lý dự án.docx
+++ b/docs/Quản lý dự án.docx
@@ -9881,7 +9881,13 @@
       </w:r>
       <w:proofErr w:type="spellEnd"/>
       <w:r>
-        <w:t xml:space="preserve"> . </w:t>
+        <w:t xml:space="preserve"> </w:t>
+      </w:r>
+      <w:r>
+        <w:t>.</w:t>
+      </w:r>
+      <w:r>
+        <w:t xml:space="preserve"> </w:t>
       </w:r>
     </w:p>
     <w:p/>

</xml_diff>

<commit_message>
sua uoc luong rui ro
</commit_message>
<xml_diff>
--- a/docs/Quản lý dự án.docx
+++ b/docs/Quản lý dự án.docx
@@ -11773,9 +11773,19 @@
             <w:pPr>
               <w:jc w:val="left"/>
             </w:pPr>
-            <w:r>
-              <w:t>Cao</w:t>
-            </w:r>
+            <w:proofErr w:type="spellStart"/>
+            <w:r>
+              <w:t>Trung</w:t>
+            </w:r>
+            <w:proofErr w:type="spellEnd"/>
+            <w:r>
+              <w:t xml:space="preserve"> </w:t>
+            </w:r>
+            <w:proofErr w:type="spellStart"/>
+            <w:r>
+              <w:t>bình</w:t>
+            </w:r>
+            <w:proofErr w:type="spellEnd"/>
           </w:p>
         </w:tc>
         <w:tc>

</xml_diff>

<commit_message>
huy dep trai 6
</commit_message>
<xml_diff>
--- a/docs/Quản lý dự án.docx
+++ b/docs/Quản lý dự án.docx
@@ -5514,7 +5514,11 @@
     <w:p/>
     <w:p/>
     <w:p/>
-    <w:p/>
+    <w:p>
+      <w:r>
+        <w:t>12345</w:t>
+      </w:r>
+    </w:p>
     <w:sectPr>
       <w:headerReference w:type="even" r:id="rId14"/>
       <w:footerReference w:type="default" r:id="rId15"/>

</xml_diff>

<commit_message>
huy dep trai 10
</commit_message>
<xml_diff>
--- a/docs/Quản lý dự án.docx
+++ b/docs/Quản lý dự án.docx
@@ -5514,11 +5514,7 @@
     <w:p/>
     <w:p/>
     <w:p/>
-    <w:p>
-      <w:r>
-        <w:t>1</w:t>
-      </w:r>
-    </w:p>
+    <w:p/>
     <w:sectPr>
       <w:headerReference w:type="even" r:id="rId14"/>
       <w:footerReference w:type="default" r:id="rId15"/>

</xml_diff>